<commit_message>
A lot of things changed
</commit_message>
<xml_diff>
--- a/Java FX.docx
+++ b/Java FX.docx
@@ -3814,6 +3814,23 @@
           <w:szCs w:val="28"/>
         </w:rPr>
         <w:t>Stylesheets : import custom CSS file</w:t>
+      </w:r>
+    </w:p>
+    <w:p>
+      <w:pPr>
+        <w:rPr>
+          <w:rFonts w:ascii="Arial Black" w:hAnsi="Arial Black" w:cs="Times New Roman"/>
+          <w:sz w:val="28"/>
+          <w:szCs w:val="28"/>
+        </w:rPr>
+      </w:pPr>
+      <w:r>
+        <w:rPr>
+          <w:rFonts w:ascii="Arial Black" w:hAnsi="Arial Black" w:cs="Times New Roman"/>
+          <w:sz w:val="28"/>
+          <w:szCs w:val="28"/>
+        </w:rPr>
+        <w:t>Pane: Regions to which you can add children using the getChildren() api. Pane is very similar to a group; it has a simple api for adding children and does not explicitly layout the location of the children.</w:t>
       </w:r>
       <w:bookmarkStart w:id="0" w:name="_GoBack"/>
       <w:bookmarkEnd w:id="0"/>

</xml_diff>

<commit_message>
Timer implemented, with update GUI funtionality
</commit_message>
<xml_diff>
--- a/Java FX.docx
+++ b/Java FX.docx
@@ -3832,6 +3832,1098 @@
         </w:rPr>
         <w:t>Pane: Regions to which you can add children using the getChildren() api. Pane is very similar to a group; it has a simple api for adding children and does not explicitly layout the location of the children.</w:t>
       </w:r>
+    </w:p>
+    <w:p>
+      <w:pPr>
+        <w:rPr>
+          <w:rFonts w:ascii="Arial Black" w:hAnsi="Arial Black" w:cs="Times New Roman"/>
+          <w:sz w:val="28"/>
+          <w:szCs w:val="28"/>
+        </w:rPr>
+      </w:pPr>
+    </w:p>
+    <w:p>
+      <w:pPr>
+        <w:rPr>
+          <w:rFonts w:ascii="Arial Black" w:hAnsi="Arial Black" w:cs="Times New Roman"/>
+          <w:b/>
+          <w:sz w:val="28"/>
+          <w:szCs w:val="28"/>
+        </w:rPr>
+      </w:pPr>
+      <w:r>
+        <w:rPr>
+          <w:rFonts w:ascii="Arial Black" w:hAnsi="Arial Black" w:cs="Times New Roman"/>
+          <w:b/>
+          <w:sz w:val="28"/>
+          <w:szCs w:val="28"/>
+        </w:rPr>
+        <w:t xml:space="preserve">Timer Issues : </w:t>
+      </w:r>
+    </w:p>
+    <w:p>
+      <w:pPr>
+        <w:rPr>
+          <w:rFonts w:ascii="Arial Black" w:hAnsi="Arial Black" w:cs="Times New Roman"/>
+          <w:b/>
+          <w:sz w:val="28"/>
+          <w:szCs w:val="28"/>
+        </w:rPr>
+      </w:pPr>
+      <w:r>
+        <w:rPr>
+          <w:rFonts w:ascii="Arial Black" w:hAnsi="Arial Black" w:cs="Times New Roman"/>
+          <w:b/>
+          <w:sz w:val="28"/>
+          <w:szCs w:val="28"/>
+        </w:rPr>
+        <w:t>Multi-Threading</w:t>
+      </w:r>
+    </w:p>
+    <w:p>
+      <w:pPr>
+        <w:shd w:val="clear" w:color="auto" w:fill="2B2B2B"/>
+        <w:tabs>
+          <w:tab w:val="left" w:pos="916"/>
+          <w:tab w:val="left" w:pos="1832"/>
+          <w:tab w:val="left" w:pos="2748"/>
+          <w:tab w:val="left" w:pos="3664"/>
+          <w:tab w:val="left" w:pos="4580"/>
+          <w:tab w:val="left" w:pos="5496"/>
+          <w:tab w:val="left" w:pos="6412"/>
+          <w:tab w:val="left" w:pos="7328"/>
+          <w:tab w:val="left" w:pos="8244"/>
+          <w:tab w:val="left" w:pos="9160"/>
+          <w:tab w:val="left" w:pos="10076"/>
+          <w:tab w:val="left" w:pos="10992"/>
+          <w:tab w:val="left" w:pos="11908"/>
+          <w:tab w:val="left" w:pos="12824"/>
+          <w:tab w:val="left" w:pos="13740"/>
+          <w:tab w:val="left" w:pos="14656"/>
+        </w:tabs>
+        <w:spacing w:after="0" w:line="240" w:lineRule="auto"/>
+        <w:rPr>
+          <w:rFonts w:ascii="Courier New" w:eastAsia="Times New Roman" w:hAnsi="Courier New" w:cs="Courier New"/>
+          <w:color w:val="A9B7C6"/>
+          <w:sz w:val="18"/>
+          <w:szCs w:val="18"/>
+        </w:rPr>
+      </w:pPr>
+      <w:r>
+        <w:rPr>
+          <w:rFonts w:ascii="Courier New" w:eastAsia="Times New Roman" w:hAnsi="Courier New" w:cs="Courier New"/>
+          <w:color w:val="CC7832"/>
+          <w:sz w:val="18"/>
+          <w:szCs w:val="18"/>
+        </w:rPr>
+        <w:t xml:space="preserve">package </w:t>
+      </w:r>
+      <w:r>
+        <w:rPr>
+          <w:rFonts w:ascii="Courier New" w:eastAsia="Times New Roman" w:hAnsi="Courier New" w:cs="Courier New"/>
+          <w:color w:val="A9B7C6"/>
+          <w:sz w:val="18"/>
+          <w:szCs w:val="18"/>
+        </w:rPr>
+        <w:t>sample</w:t>
+      </w:r>
+      <w:r>
+        <w:rPr>
+          <w:rFonts w:ascii="Courier New" w:eastAsia="Times New Roman" w:hAnsi="Courier New" w:cs="Courier New"/>
+          <w:color w:val="CC7832"/>
+          <w:sz w:val="18"/>
+          <w:szCs w:val="18"/>
+        </w:rPr>
+        <w:t>;</w:t>
+      </w:r>
+      <w:r>
+        <w:rPr>
+          <w:rFonts w:ascii="Courier New" w:eastAsia="Times New Roman" w:hAnsi="Courier New" w:cs="Courier New"/>
+          <w:color w:val="CC7832"/>
+          <w:sz w:val="18"/>
+          <w:szCs w:val="18"/>
+        </w:rPr>
+        <w:br/>
+      </w:r>
+      <w:r>
+        <w:rPr>
+          <w:rFonts w:ascii="Courier New" w:eastAsia="Times New Roman" w:hAnsi="Courier New" w:cs="Courier New"/>
+          <w:color w:val="CC7832"/>
+          <w:sz w:val="18"/>
+          <w:szCs w:val="18"/>
+        </w:rPr>
+        <w:br/>
+        <w:t xml:space="preserve">import </w:t>
+      </w:r>
+      <w:r>
+        <w:rPr>
+          <w:rFonts w:ascii="Courier New" w:eastAsia="Times New Roman" w:hAnsi="Courier New" w:cs="Courier New"/>
+          <w:color w:val="A9B7C6"/>
+          <w:sz w:val="18"/>
+          <w:szCs w:val="18"/>
+        </w:rPr>
+        <w:t>java.util.Timer</w:t>
+      </w:r>
+      <w:r>
+        <w:rPr>
+          <w:rFonts w:ascii="Courier New" w:eastAsia="Times New Roman" w:hAnsi="Courier New" w:cs="Courier New"/>
+          <w:color w:val="CC7832"/>
+          <w:sz w:val="18"/>
+          <w:szCs w:val="18"/>
+        </w:rPr>
+        <w:t>;</w:t>
+      </w:r>
+      <w:r>
+        <w:rPr>
+          <w:rFonts w:ascii="Courier New" w:eastAsia="Times New Roman" w:hAnsi="Courier New" w:cs="Courier New"/>
+          <w:color w:val="CC7832"/>
+          <w:sz w:val="18"/>
+          <w:szCs w:val="18"/>
+        </w:rPr>
+        <w:br/>
+        <w:t xml:space="preserve">import </w:t>
+      </w:r>
+      <w:r>
+        <w:rPr>
+          <w:rFonts w:ascii="Courier New" w:eastAsia="Times New Roman" w:hAnsi="Courier New" w:cs="Courier New"/>
+          <w:color w:val="A9B7C6"/>
+          <w:sz w:val="18"/>
+          <w:szCs w:val="18"/>
+        </w:rPr>
+        <w:t>java.util.TimerTask</w:t>
+      </w:r>
+      <w:r>
+        <w:rPr>
+          <w:rFonts w:ascii="Courier New" w:eastAsia="Times New Roman" w:hAnsi="Courier New" w:cs="Courier New"/>
+          <w:color w:val="CC7832"/>
+          <w:sz w:val="18"/>
+          <w:szCs w:val="18"/>
+        </w:rPr>
+        <w:t>;</w:t>
+      </w:r>
+      <w:r>
+        <w:rPr>
+          <w:rFonts w:ascii="Courier New" w:eastAsia="Times New Roman" w:hAnsi="Courier New" w:cs="Courier New"/>
+          <w:color w:val="CC7832"/>
+          <w:sz w:val="18"/>
+          <w:szCs w:val="18"/>
+        </w:rPr>
+        <w:br/>
+      </w:r>
+      <w:r>
+        <w:rPr>
+          <w:rFonts w:ascii="Courier New" w:eastAsia="Times New Roman" w:hAnsi="Courier New" w:cs="Courier New"/>
+          <w:color w:val="CC7832"/>
+          <w:sz w:val="18"/>
+          <w:szCs w:val="18"/>
+        </w:rPr>
+        <w:br/>
+      </w:r>
+      <w:r>
+        <w:rPr>
+          <w:rFonts w:ascii="Courier New" w:eastAsia="Times New Roman" w:hAnsi="Courier New" w:cs="Courier New"/>
+          <w:i/>
+          <w:iCs/>
+          <w:color w:val="629755"/>
+          <w:sz w:val="18"/>
+          <w:szCs w:val="18"/>
+        </w:rPr>
+        <w:t>/**</w:t>
+      </w:r>
+      <w:r>
+        <w:rPr>
+          <w:rFonts w:ascii="Courier New" w:eastAsia="Times New Roman" w:hAnsi="Courier New" w:cs="Courier New"/>
+          <w:i/>
+          <w:iCs/>
+          <w:color w:val="629755"/>
+          <w:sz w:val="18"/>
+          <w:szCs w:val="18"/>
+        </w:rPr>
+        <w:br/>
+        <w:t xml:space="preserve"> * Created by BLiu on 1/27/2016.</w:t>
+      </w:r>
+      <w:r>
+        <w:rPr>
+          <w:rFonts w:ascii="Courier New" w:eastAsia="Times New Roman" w:hAnsi="Courier New" w:cs="Courier New"/>
+          <w:i/>
+          <w:iCs/>
+          <w:color w:val="629755"/>
+          <w:sz w:val="18"/>
+          <w:szCs w:val="18"/>
+        </w:rPr>
+        <w:br/>
+        <w:t xml:space="preserve"> */</w:t>
+      </w:r>
+      <w:r>
+        <w:rPr>
+          <w:rFonts w:ascii="Courier New" w:eastAsia="Times New Roman" w:hAnsi="Courier New" w:cs="Courier New"/>
+          <w:i/>
+          <w:iCs/>
+          <w:color w:val="629755"/>
+          <w:sz w:val="18"/>
+          <w:szCs w:val="18"/>
+        </w:rPr>
+        <w:br/>
+      </w:r>
+      <w:r>
+        <w:rPr>
+          <w:rFonts w:ascii="Courier New" w:eastAsia="Times New Roman" w:hAnsi="Courier New" w:cs="Courier New"/>
+          <w:color w:val="CC7832"/>
+          <w:sz w:val="18"/>
+          <w:szCs w:val="18"/>
+        </w:rPr>
+        <w:t xml:space="preserve">public class </w:t>
+      </w:r>
+      <w:r>
+        <w:rPr>
+          <w:rFonts w:ascii="Courier New" w:eastAsia="Times New Roman" w:hAnsi="Courier New" w:cs="Courier New"/>
+          <w:color w:val="A9B7C6"/>
+          <w:sz w:val="18"/>
+          <w:szCs w:val="18"/>
+        </w:rPr>
+        <w:t>Timer1 {</w:t>
+      </w:r>
+      <w:r>
+        <w:rPr>
+          <w:rFonts w:ascii="Courier New" w:eastAsia="Times New Roman" w:hAnsi="Courier New" w:cs="Courier New"/>
+          <w:color w:val="A9B7C6"/>
+          <w:sz w:val="18"/>
+          <w:szCs w:val="18"/>
+        </w:rPr>
+        <w:br/>
+      </w:r>
+      <w:r>
+        <w:rPr>
+          <w:rFonts w:ascii="Courier New" w:eastAsia="Times New Roman" w:hAnsi="Courier New" w:cs="Courier New"/>
+          <w:color w:val="A9B7C6"/>
+          <w:sz w:val="18"/>
+          <w:szCs w:val="18"/>
+        </w:rPr>
+        <w:br/>
+        <w:t xml:space="preserve">    </w:t>
+      </w:r>
+      <w:r>
+        <w:rPr>
+          <w:rFonts w:ascii="Courier New" w:eastAsia="Times New Roman" w:hAnsi="Courier New" w:cs="Courier New"/>
+          <w:color w:val="CC7832"/>
+          <w:sz w:val="18"/>
+          <w:szCs w:val="18"/>
+        </w:rPr>
+        <w:t xml:space="preserve">int </w:t>
+      </w:r>
+      <w:r>
+        <w:rPr>
+          <w:rFonts w:ascii="Courier New" w:eastAsia="Times New Roman" w:hAnsi="Courier New" w:cs="Courier New"/>
+          <w:color w:val="9876AA"/>
+          <w:sz w:val="18"/>
+          <w:szCs w:val="18"/>
+        </w:rPr>
+        <w:t xml:space="preserve">seconds </w:t>
+      </w:r>
+      <w:r>
+        <w:rPr>
+          <w:rFonts w:ascii="Courier New" w:eastAsia="Times New Roman" w:hAnsi="Courier New" w:cs="Courier New"/>
+          <w:color w:val="A9B7C6"/>
+          <w:sz w:val="18"/>
+          <w:szCs w:val="18"/>
+        </w:rPr>
+        <w:t xml:space="preserve">= </w:t>
+      </w:r>
+      <w:r>
+        <w:rPr>
+          <w:rFonts w:ascii="Courier New" w:eastAsia="Times New Roman" w:hAnsi="Courier New" w:cs="Courier New"/>
+          <w:color w:val="6897BB"/>
+          <w:sz w:val="18"/>
+          <w:szCs w:val="18"/>
+        </w:rPr>
+        <w:t>2</w:t>
+      </w:r>
+      <w:r>
+        <w:rPr>
+          <w:rFonts w:ascii="Courier New" w:eastAsia="Times New Roman" w:hAnsi="Courier New" w:cs="Courier New"/>
+          <w:color w:val="CC7832"/>
+          <w:sz w:val="18"/>
+          <w:szCs w:val="18"/>
+        </w:rPr>
+        <w:t>;</w:t>
+      </w:r>
+      <w:r>
+        <w:rPr>
+          <w:rFonts w:ascii="Courier New" w:eastAsia="Times New Roman" w:hAnsi="Courier New" w:cs="Courier New"/>
+          <w:color w:val="CC7832"/>
+          <w:sz w:val="18"/>
+          <w:szCs w:val="18"/>
+        </w:rPr>
+        <w:br/>
+      </w:r>
+      <w:r>
+        <w:rPr>
+          <w:rFonts w:ascii="Courier New" w:eastAsia="Times New Roman" w:hAnsi="Courier New" w:cs="Courier New"/>
+          <w:color w:val="CC7832"/>
+          <w:sz w:val="18"/>
+          <w:szCs w:val="18"/>
+        </w:rPr>
+        <w:br/>
+        <w:t xml:space="preserve">    </w:t>
+      </w:r>
+      <w:r>
+        <w:rPr>
+          <w:rFonts w:ascii="Courier New" w:eastAsia="Times New Roman" w:hAnsi="Courier New" w:cs="Courier New"/>
+          <w:color w:val="A9B7C6"/>
+          <w:sz w:val="18"/>
+          <w:szCs w:val="18"/>
+        </w:rPr>
+        <w:t xml:space="preserve">Timer </w:t>
+      </w:r>
+      <w:r>
+        <w:rPr>
+          <w:rFonts w:ascii="Courier New" w:eastAsia="Times New Roman" w:hAnsi="Courier New" w:cs="Courier New"/>
+          <w:color w:val="9876AA"/>
+          <w:sz w:val="18"/>
+          <w:szCs w:val="18"/>
+        </w:rPr>
+        <w:t xml:space="preserve">timer </w:t>
+      </w:r>
+      <w:r>
+        <w:rPr>
+          <w:rFonts w:ascii="Courier New" w:eastAsia="Times New Roman" w:hAnsi="Courier New" w:cs="Courier New"/>
+          <w:color w:val="A9B7C6"/>
+          <w:sz w:val="18"/>
+          <w:szCs w:val="18"/>
+        </w:rPr>
+        <w:t xml:space="preserve">= </w:t>
+      </w:r>
+      <w:r>
+        <w:rPr>
+          <w:rFonts w:ascii="Courier New" w:eastAsia="Times New Roman" w:hAnsi="Courier New" w:cs="Courier New"/>
+          <w:color w:val="CC7832"/>
+          <w:sz w:val="18"/>
+          <w:szCs w:val="18"/>
+        </w:rPr>
+        <w:t xml:space="preserve">new </w:t>
+      </w:r>
+      <w:r>
+        <w:rPr>
+          <w:rFonts w:ascii="Courier New" w:eastAsia="Times New Roman" w:hAnsi="Courier New" w:cs="Courier New"/>
+          <w:color w:val="A9B7C6"/>
+          <w:sz w:val="18"/>
+          <w:szCs w:val="18"/>
+        </w:rPr>
+        <w:t>Timer()</w:t>
+      </w:r>
+      <w:r>
+        <w:rPr>
+          <w:rFonts w:ascii="Courier New" w:eastAsia="Times New Roman" w:hAnsi="Courier New" w:cs="Courier New"/>
+          <w:color w:val="CC7832"/>
+          <w:sz w:val="18"/>
+          <w:szCs w:val="18"/>
+        </w:rPr>
+        <w:t>;</w:t>
+      </w:r>
+      <w:r>
+        <w:rPr>
+          <w:rFonts w:ascii="Courier New" w:eastAsia="Times New Roman" w:hAnsi="Courier New" w:cs="Courier New"/>
+          <w:color w:val="CC7832"/>
+          <w:sz w:val="18"/>
+          <w:szCs w:val="18"/>
+        </w:rPr>
+        <w:br/>
+      </w:r>
+      <w:r>
+        <w:rPr>
+          <w:rFonts w:ascii="Courier New" w:eastAsia="Times New Roman" w:hAnsi="Courier New" w:cs="Courier New"/>
+          <w:color w:val="CC7832"/>
+          <w:sz w:val="18"/>
+          <w:szCs w:val="18"/>
+        </w:rPr>
+        <w:lastRenderedPageBreak/>
+        <w:t xml:space="preserve">    </w:t>
+      </w:r>
+      <w:r>
+        <w:rPr>
+          <w:rFonts w:ascii="Courier New" w:eastAsia="Times New Roman" w:hAnsi="Courier New" w:cs="Courier New"/>
+          <w:color w:val="A9B7C6"/>
+          <w:sz w:val="18"/>
+          <w:szCs w:val="18"/>
+        </w:rPr>
+        <w:t xml:space="preserve">TimerTask </w:t>
+      </w:r>
+      <w:r>
+        <w:rPr>
+          <w:rFonts w:ascii="Courier New" w:eastAsia="Times New Roman" w:hAnsi="Courier New" w:cs="Courier New"/>
+          <w:color w:val="9876AA"/>
+          <w:sz w:val="18"/>
+          <w:szCs w:val="18"/>
+        </w:rPr>
+        <w:t xml:space="preserve">task </w:t>
+      </w:r>
+      <w:r>
+        <w:rPr>
+          <w:rFonts w:ascii="Courier New" w:eastAsia="Times New Roman" w:hAnsi="Courier New" w:cs="Courier New"/>
+          <w:color w:val="A9B7C6"/>
+          <w:sz w:val="18"/>
+          <w:szCs w:val="18"/>
+        </w:rPr>
+        <w:t xml:space="preserve">= </w:t>
+      </w:r>
+      <w:r>
+        <w:rPr>
+          <w:rFonts w:ascii="Courier New" w:eastAsia="Times New Roman" w:hAnsi="Courier New" w:cs="Courier New"/>
+          <w:color w:val="CC7832"/>
+          <w:sz w:val="18"/>
+          <w:szCs w:val="18"/>
+        </w:rPr>
+        <w:t xml:space="preserve">new </w:t>
+      </w:r>
+      <w:r>
+        <w:rPr>
+          <w:rFonts w:ascii="Courier New" w:eastAsia="Times New Roman" w:hAnsi="Courier New" w:cs="Courier New"/>
+          <w:color w:val="A9B7C6"/>
+          <w:sz w:val="18"/>
+          <w:szCs w:val="18"/>
+        </w:rPr>
+        <w:t>TimerTask() {</w:t>
+      </w:r>
+      <w:r>
+        <w:rPr>
+          <w:rFonts w:ascii="Courier New" w:eastAsia="Times New Roman" w:hAnsi="Courier New" w:cs="Courier New"/>
+          <w:color w:val="A9B7C6"/>
+          <w:sz w:val="18"/>
+          <w:szCs w:val="18"/>
+        </w:rPr>
+        <w:br/>
+        <w:t xml:space="preserve">        </w:t>
+      </w:r>
+      <w:r>
+        <w:rPr>
+          <w:rFonts w:ascii="Courier New" w:eastAsia="Times New Roman" w:hAnsi="Courier New" w:cs="Courier New"/>
+          <w:color w:val="CC7832"/>
+          <w:sz w:val="18"/>
+          <w:szCs w:val="18"/>
+        </w:rPr>
+        <w:t xml:space="preserve">public void </w:t>
+      </w:r>
+      <w:r>
+        <w:rPr>
+          <w:rFonts w:ascii="Courier New" w:eastAsia="Times New Roman" w:hAnsi="Courier New" w:cs="Courier New"/>
+          <w:color w:val="FFC66D"/>
+          <w:sz w:val="18"/>
+          <w:szCs w:val="18"/>
+        </w:rPr>
+        <w:t>run</w:t>
+      </w:r>
+      <w:r>
+        <w:rPr>
+          <w:rFonts w:ascii="Courier New" w:eastAsia="Times New Roman" w:hAnsi="Courier New" w:cs="Courier New"/>
+          <w:color w:val="A9B7C6"/>
+          <w:sz w:val="18"/>
+          <w:szCs w:val="18"/>
+        </w:rPr>
+        <w:t>() {</w:t>
+      </w:r>
+      <w:r>
+        <w:rPr>
+          <w:rFonts w:ascii="Courier New" w:eastAsia="Times New Roman" w:hAnsi="Courier New" w:cs="Courier New"/>
+          <w:color w:val="A9B7C6"/>
+          <w:sz w:val="18"/>
+          <w:szCs w:val="18"/>
+        </w:rPr>
+        <w:br/>
+        <w:t xml:space="preserve">            </w:t>
+      </w:r>
+      <w:r>
+        <w:rPr>
+          <w:rFonts w:ascii="Courier New" w:eastAsia="Times New Roman" w:hAnsi="Courier New" w:cs="Courier New"/>
+          <w:color w:val="9876AA"/>
+          <w:sz w:val="18"/>
+          <w:szCs w:val="18"/>
+        </w:rPr>
+        <w:t>seconds</w:t>
+      </w:r>
+      <w:r>
+        <w:rPr>
+          <w:rFonts w:ascii="Courier New" w:eastAsia="Times New Roman" w:hAnsi="Courier New" w:cs="Courier New"/>
+          <w:color w:val="A9B7C6"/>
+          <w:sz w:val="18"/>
+          <w:szCs w:val="18"/>
+        </w:rPr>
+        <w:t>--</w:t>
+      </w:r>
+      <w:r>
+        <w:rPr>
+          <w:rFonts w:ascii="Courier New" w:eastAsia="Times New Roman" w:hAnsi="Courier New" w:cs="Courier New"/>
+          <w:color w:val="CC7832"/>
+          <w:sz w:val="18"/>
+          <w:szCs w:val="18"/>
+        </w:rPr>
+        <w:t>;</w:t>
+      </w:r>
+      <w:r>
+        <w:rPr>
+          <w:rFonts w:ascii="Courier New" w:eastAsia="Times New Roman" w:hAnsi="Courier New" w:cs="Courier New"/>
+          <w:color w:val="CC7832"/>
+          <w:sz w:val="18"/>
+          <w:szCs w:val="18"/>
+        </w:rPr>
+        <w:br/>
+        <w:t xml:space="preserve">            </w:t>
+      </w:r>
+      <w:r>
+        <w:rPr>
+          <w:rFonts w:ascii="Courier New" w:eastAsia="Times New Roman" w:hAnsi="Courier New" w:cs="Courier New"/>
+          <w:color w:val="A9B7C6"/>
+          <w:sz w:val="18"/>
+          <w:szCs w:val="18"/>
+        </w:rPr>
+        <w:t>System.</w:t>
+      </w:r>
+      <w:r>
+        <w:rPr>
+          <w:rFonts w:ascii="Courier New" w:eastAsia="Times New Roman" w:hAnsi="Courier New" w:cs="Courier New"/>
+          <w:i/>
+          <w:iCs/>
+          <w:color w:val="9876AA"/>
+          <w:sz w:val="18"/>
+          <w:szCs w:val="18"/>
+        </w:rPr>
+        <w:t>out</w:t>
+      </w:r>
+      <w:r>
+        <w:rPr>
+          <w:rFonts w:ascii="Courier New" w:eastAsia="Times New Roman" w:hAnsi="Courier New" w:cs="Courier New"/>
+          <w:color w:val="A9B7C6"/>
+          <w:sz w:val="18"/>
+          <w:szCs w:val="18"/>
+        </w:rPr>
+        <w:t>.println(</w:t>
+      </w:r>
+      <w:r>
+        <w:rPr>
+          <w:rFonts w:ascii="Courier New" w:eastAsia="Times New Roman" w:hAnsi="Courier New" w:cs="Courier New"/>
+          <w:color w:val="9876AA"/>
+          <w:sz w:val="18"/>
+          <w:szCs w:val="18"/>
+        </w:rPr>
+        <w:t>seconds</w:t>
+      </w:r>
+      <w:r>
+        <w:rPr>
+          <w:rFonts w:ascii="Courier New" w:eastAsia="Times New Roman" w:hAnsi="Courier New" w:cs="Courier New"/>
+          <w:color w:val="A9B7C6"/>
+          <w:sz w:val="18"/>
+          <w:szCs w:val="18"/>
+        </w:rPr>
+        <w:t>)</w:t>
+      </w:r>
+      <w:r>
+        <w:rPr>
+          <w:rFonts w:ascii="Courier New" w:eastAsia="Times New Roman" w:hAnsi="Courier New" w:cs="Courier New"/>
+          <w:color w:val="CC7832"/>
+          <w:sz w:val="18"/>
+          <w:szCs w:val="18"/>
+        </w:rPr>
+        <w:t>;</w:t>
+      </w:r>
+      <w:r>
+        <w:rPr>
+          <w:rFonts w:ascii="Courier New" w:eastAsia="Times New Roman" w:hAnsi="Courier New" w:cs="Courier New"/>
+          <w:color w:val="CC7832"/>
+          <w:sz w:val="18"/>
+          <w:szCs w:val="18"/>
+        </w:rPr>
+        <w:br/>
+        <w:t xml:space="preserve">            if </w:t>
+      </w:r>
+      <w:r>
+        <w:rPr>
+          <w:rFonts w:ascii="Courier New" w:eastAsia="Times New Roman" w:hAnsi="Courier New" w:cs="Courier New"/>
+          <w:color w:val="A9B7C6"/>
+          <w:sz w:val="18"/>
+          <w:szCs w:val="18"/>
+        </w:rPr>
+        <w:t>(</w:t>
+      </w:r>
+      <w:r>
+        <w:rPr>
+          <w:rFonts w:ascii="Courier New" w:eastAsia="Times New Roman" w:hAnsi="Courier New" w:cs="Courier New"/>
+          <w:color w:val="9876AA"/>
+          <w:sz w:val="18"/>
+          <w:szCs w:val="18"/>
+        </w:rPr>
+        <w:t xml:space="preserve">seconds </w:t>
+      </w:r>
+      <w:r>
+        <w:rPr>
+          <w:rFonts w:ascii="Courier New" w:eastAsia="Times New Roman" w:hAnsi="Courier New" w:cs="Courier New"/>
+          <w:color w:val="A9B7C6"/>
+          <w:sz w:val="18"/>
+          <w:szCs w:val="18"/>
+        </w:rPr>
+        <w:t xml:space="preserve">== </w:t>
+      </w:r>
+      <w:r>
+        <w:rPr>
+          <w:rFonts w:ascii="Courier New" w:eastAsia="Times New Roman" w:hAnsi="Courier New" w:cs="Courier New"/>
+          <w:color w:val="6897BB"/>
+          <w:sz w:val="18"/>
+          <w:szCs w:val="18"/>
+        </w:rPr>
+        <w:t>0</w:t>
+      </w:r>
+      <w:r>
+        <w:rPr>
+          <w:rFonts w:ascii="Courier New" w:eastAsia="Times New Roman" w:hAnsi="Courier New" w:cs="Courier New"/>
+          <w:color w:val="A9B7C6"/>
+          <w:sz w:val="18"/>
+          <w:szCs w:val="18"/>
+        </w:rPr>
+        <w:t>) {</w:t>
+      </w:r>
+      <w:r>
+        <w:rPr>
+          <w:rFonts w:ascii="Courier New" w:eastAsia="Times New Roman" w:hAnsi="Courier New" w:cs="Courier New"/>
+          <w:color w:val="A9B7C6"/>
+          <w:sz w:val="18"/>
+          <w:szCs w:val="18"/>
+        </w:rPr>
+        <w:br/>
+        <w:t xml:space="preserve">                </w:t>
+      </w:r>
+      <w:r>
+        <w:rPr>
+          <w:rFonts w:ascii="Courier New" w:eastAsia="Times New Roman" w:hAnsi="Courier New" w:cs="Courier New"/>
+          <w:color w:val="9876AA"/>
+          <w:sz w:val="18"/>
+          <w:szCs w:val="18"/>
+        </w:rPr>
+        <w:t>timer</w:t>
+      </w:r>
+      <w:r>
+        <w:rPr>
+          <w:rFonts w:ascii="Courier New" w:eastAsia="Times New Roman" w:hAnsi="Courier New" w:cs="Courier New"/>
+          <w:color w:val="A9B7C6"/>
+          <w:sz w:val="18"/>
+          <w:szCs w:val="18"/>
+        </w:rPr>
+        <w:t>.cancel()</w:t>
+      </w:r>
+      <w:r>
+        <w:rPr>
+          <w:rFonts w:ascii="Courier New" w:eastAsia="Times New Roman" w:hAnsi="Courier New" w:cs="Courier New"/>
+          <w:color w:val="CC7832"/>
+          <w:sz w:val="18"/>
+          <w:szCs w:val="18"/>
+        </w:rPr>
+        <w:t>;</w:t>
+      </w:r>
+      <w:r>
+        <w:rPr>
+          <w:rFonts w:ascii="Courier New" w:eastAsia="Times New Roman" w:hAnsi="Courier New" w:cs="Courier New"/>
+          <w:color w:val="CC7832"/>
+          <w:sz w:val="18"/>
+          <w:szCs w:val="18"/>
+        </w:rPr>
+        <w:br/>
+        <w:t xml:space="preserve">            </w:t>
+      </w:r>
+      <w:r>
+        <w:rPr>
+          <w:rFonts w:ascii="Courier New" w:eastAsia="Times New Roman" w:hAnsi="Courier New" w:cs="Courier New"/>
+          <w:color w:val="A9B7C6"/>
+          <w:sz w:val="18"/>
+          <w:szCs w:val="18"/>
+        </w:rPr>
+        <w:t>}</w:t>
+      </w:r>
+      <w:r>
+        <w:rPr>
+          <w:rFonts w:ascii="Courier New" w:eastAsia="Times New Roman" w:hAnsi="Courier New" w:cs="Courier New"/>
+          <w:color w:val="A9B7C6"/>
+          <w:sz w:val="18"/>
+          <w:szCs w:val="18"/>
+        </w:rPr>
+        <w:br/>
+        <w:t xml:space="preserve">        }</w:t>
+      </w:r>
+      <w:r>
+        <w:rPr>
+          <w:rFonts w:ascii="Courier New" w:eastAsia="Times New Roman" w:hAnsi="Courier New" w:cs="Courier New"/>
+          <w:color w:val="A9B7C6"/>
+          <w:sz w:val="18"/>
+          <w:szCs w:val="18"/>
+        </w:rPr>
+        <w:br/>
+        <w:t xml:space="preserve">    }</w:t>
+      </w:r>
+      <w:r>
+        <w:rPr>
+          <w:rFonts w:ascii="Courier New" w:eastAsia="Times New Roman" w:hAnsi="Courier New" w:cs="Courier New"/>
+          <w:color w:val="CC7832"/>
+          <w:sz w:val="18"/>
+          <w:szCs w:val="18"/>
+        </w:rPr>
+        <w:t>;</w:t>
+      </w:r>
+      <w:r>
+        <w:rPr>
+          <w:rFonts w:ascii="Courier New" w:eastAsia="Times New Roman" w:hAnsi="Courier New" w:cs="Courier New"/>
+          <w:color w:val="CC7832"/>
+          <w:sz w:val="18"/>
+          <w:szCs w:val="18"/>
+        </w:rPr>
+        <w:br/>
+      </w:r>
+      <w:r>
+        <w:rPr>
+          <w:rFonts w:ascii="Courier New" w:eastAsia="Times New Roman" w:hAnsi="Courier New" w:cs="Courier New"/>
+          <w:color w:val="CC7832"/>
+          <w:sz w:val="18"/>
+          <w:szCs w:val="18"/>
+        </w:rPr>
+        <w:br/>
+        <w:t xml:space="preserve">    public void </w:t>
+      </w:r>
+      <w:r>
+        <w:rPr>
+          <w:rFonts w:ascii="Courier New" w:eastAsia="Times New Roman" w:hAnsi="Courier New" w:cs="Courier New"/>
+          <w:color w:val="FFC66D"/>
+          <w:sz w:val="18"/>
+          <w:szCs w:val="18"/>
+        </w:rPr>
+        <w:t>start</w:t>
+      </w:r>
+      <w:r>
+        <w:rPr>
+          <w:rFonts w:ascii="Courier New" w:eastAsia="Times New Roman" w:hAnsi="Courier New" w:cs="Courier New"/>
+          <w:color w:val="A9B7C6"/>
+          <w:sz w:val="18"/>
+          <w:szCs w:val="18"/>
+        </w:rPr>
+        <w:t>() {</w:t>
+      </w:r>
+      <w:r>
+        <w:rPr>
+          <w:rFonts w:ascii="Courier New" w:eastAsia="Times New Roman" w:hAnsi="Courier New" w:cs="Courier New"/>
+          <w:color w:val="A9B7C6"/>
+          <w:sz w:val="18"/>
+          <w:szCs w:val="18"/>
+        </w:rPr>
+        <w:br/>
+        <w:t xml:space="preserve">        </w:t>
+      </w:r>
+      <w:r>
+        <w:rPr>
+          <w:rFonts w:ascii="Courier New" w:eastAsia="Times New Roman" w:hAnsi="Courier New" w:cs="Courier New"/>
+          <w:color w:val="9876AA"/>
+          <w:sz w:val="18"/>
+          <w:szCs w:val="18"/>
+        </w:rPr>
+        <w:t>timer</w:t>
+      </w:r>
+      <w:r>
+        <w:rPr>
+          <w:rFonts w:ascii="Courier New" w:eastAsia="Times New Roman" w:hAnsi="Courier New" w:cs="Courier New"/>
+          <w:color w:val="A9B7C6"/>
+          <w:sz w:val="18"/>
+          <w:szCs w:val="18"/>
+        </w:rPr>
+        <w:t>.scheduleAtFixedRate(</w:t>
+      </w:r>
+      <w:r>
+        <w:rPr>
+          <w:rFonts w:ascii="Courier New" w:eastAsia="Times New Roman" w:hAnsi="Courier New" w:cs="Courier New"/>
+          <w:color w:val="9876AA"/>
+          <w:sz w:val="18"/>
+          <w:szCs w:val="18"/>
+        </w:rPr>
+        <w:t>task</w:t>
+      </w:r>
+      <w:r>
+        <w:rPr>
+          <w:rFonts w:ascii="Courier New" w:eastAsia="Times New Roman" w:hAnsi="Courier New" w:cs="Courier New"/>
+          <w:color w:val="CC7832"/>
+          <w:sz w:val="18"/>
+          <w:szCs w:val="18"/>
+        </w:rPr>
+        <w:t xml:space="preserve">, </w:t>
+      </w:r>
+      <w:r>
+        <w:rPr>
+          <w:rFonts w:ascii="Courier New" w:eastAsia="Times New Roman" w:hAnsi="Courier New" w:cs="Courier New"/>
+          <w:color w:val="6897BB"/>
+          <w:sz w:val="18"/>
+          <w:szCs w:val="18"/>
+        </w:rPr>
+        <w:t>0</w:t>
+      </w:r>
+      <w:r>
+        <w:rPr>
+          <w:rFonts w:ascii="Courier New" w:eastAsia="Times New Roman" w:hAnsi="Courier New" w:cs="Courier New"/>
+          <w:color w:val="CC7832"/>
+          <w:sz w:val="18"/>
+          <w:szCs w:val="18"/>
+        </w:rPr>
+        <w:t xml:space="preserve">, </w:t>
+      </w:r>
+      <w:r>
+        <w:rPr>
+          <w:rFonts w:ascii="Courier New" w:eastAsia="Times New Roman" w:hAnsi="Courier New" w:cs="Courier New"/>
+          <w:color w:val="6897BB"/>
+          <w:sz w:val="18"/>
+          <w:szCs w:val="18"/>
+        </w:rPr>
+        <w:t>1000</w:t>
+      </w:r>
+      <w:r>
+        <w:rPr>
+          <w:rFonts w:ascii="Courier New" w:eastAsia="Times New Roman" w:hAnsi="Courier New" w:cs="Courier New"/>
+          <w:color w:val="A9B7C6"/>
+          <w:sz w:val="18"/>
+          <w:szCs w:val="18"/>
+        </w:rPr>
+        <w:t>)</w:t>
+      </w:r>
+      <w:r>
+        <w:rPr>
+          <w:rFonts w:ascii="Courier New" w:eastAsia="Times New Roman" w:hAnsi="Courier New" w:cs="Courier New"/>
+          <w:color w:val="CC7832"/>
+          <w:sz w:val="18"/>
+          <w:szCs w:val="18"/>
+        </w:rPr>
+        <w:t>;</w:t>
+      </w:r>
+      <w:r>
+        <w:rPr>
+          <w:rFonts w:ascii="Courier New" w:eastAsia="Times New Roman" w:hAnsi="Courier New" w:cs="Courier New"/>
+          <w:color w:val="CC7832"/>
+          <w:sz w:val="18"/>
+          <w:szCs w:val="18"/>
+        </w:rPr>
+        <w:br/>
+        <w:t xml:space="preserve">    </w:t>
+      </w:r>
+      <w:r>
+        <w:rPr>
+          <w:rFonts w:ascii="Courier New" w:eastAsia="Times New Roman" w:hAnsi="Courier New" w:cs="Courier New"/>
+          <w:color w:val="A9B7C6"/>
+          <w:sz w:val="18"/>
+          <w:szCs w:val="18"/>
+        </w:rPr>
+        <w:t>}</w:t>
+      </w:r>
+      <w:r>
+        <w:rPr>
+          <w:rFonts w:ascii="Courier New" w:eastAsia="Times New Roman" w:hAnsi="Courier New" w:cs="Courier New"/>
+          <w:color w:val="A9B7C6"/>
+          <w:sz w:val="18"/>
+          <w:szCs w:val="18"/>
+        </w:rPr>
+        <w:br/>
+      </w:r>
+      <w:r>
+        <w:rPr>
+          <w:rFonts w:ascii="Courier New" w:eastAsia="Times New Roman" w:hAnsi="Courier New" w:cs="Courier New"/>
+          <w:color w:val="A9B7C6"/>
+          <w:sz w:val="18"/>
+          <w:szCs w:val="18"/>
+        </w:rPr>
+        <w:br/>
+        <w:t xml:space="preserve">    </w:t>
+      </w:r>
+      <w:r>
+        <w:rPr>
+          <w:rFonts w:ascii="Courier New" w:eastAsia="Times New Roman" w:hAnsi="Courier New" w:cs="Courier New"/>
+          <w:color w:val="CC7832"/>
+          <w:sz w:val="18"/>
+          <w:szCs w:val="18"/>
+        </w:rPr>
+        <w:t xml:space="preserve">public void </w:t>
+      </w:r>
+      <w:r>
+        <w:rPr>
+          <w:rFonts w:ascii="Courier New" w:eastAsia="Times New Roman" w:hAnsi="Courier New" w:cs="Courier New"/>
+          <w:color w:val="FFC66D"/>
+          <w:sz w:val="18"/>
+          <w:szCs w:val="18"/>
+        </w:rPr>
+        <w:t>stop</w:t>
+      </w:r>
+      <w:r>
+        <w:rPr>
+          <w:rFonts w:ascii="Courier New" w:eastAsia="Times New Roman" w:hAnsi="Courier New" w:cs="Courier New"/>
+          <w:color w:val="A9B7C6"/>
+          <w:sz w:val="18"/>
+          <w:szCs w:val="18"/>
+        </w:rPr>
+        <w:t>() {</w:t>
+      </w:r>
+      <w:r>
+        <w:rPr>
+          <w:rFonts w:ascii="Courier New" w:eastAsia="Times New Roman" w:hAnsi="Courier New" w:cs="Courier New"/>
+          <w:color w:val="A9B7C6"/>
+          <w:sz w:val="18"/>
+          <w:szCs w:val="18"/>
+        </w:rPr>
+        <w:br/>
+        <w:t xml:space="preserve">        </w:t>
+      </w:r>
+      <w:r>
+        <w:rPr>
+          <w:rFonts w:ascii="Courier New" w:eastAsia="Times New Roman" w:hAnsi="Courier New" w:cs="Courier New"/>
+          <w:color w:val="9876AA"/>
+          <w:sz w:val="18"/>
+          <w:szCs w:val="18"/>
+        </w:rPr>
+        <w:t>timer</w:t>
+      </w:r>
+      <w:r>
+        <w:rPr>
+          <w:rFonts w:ascii="Courier New" w:eastAsia="Times New Roman" w:hAnsi="Courier New" w:cs="Courier New"/>
+          <w:color w:val="A9B7C6"/>
+          <w:sz w:val="18"/>
+          <w:szCs w:val="18"/>
+        </w:rPr>
+        <w:t>.cancel()</w:t>
+      </w:r>
+      <w:r>
+        <w:rPr>
+          <w:rFonts w:ascii="Courier New" w:eastAsia="Times New Roman" w:hAnsi="Courier New" w:cs="Courier New"/>
+          <w:color w:val="CC7832"/>
+          <w:sz w:val="18"/>
+          <w:szCs w:val="18"/>
+        </w:rPr>
+        <w:t>;</w:t>
+      </w:r>
+      <w:r>
+        <w:rPr>
+          <w:rFonts w:ascii="Courier New" w:eastAsia="Times New Roman" w:hAnsi="Courier New" w:cs="Courier New"/>
+          <w:color w:val="CC7832"/>
+          <w:sz w:val="18"/>
+          <w:szCs w:val="18"/>
+        </w:rPr>
+        <w:br/>
+        <w:t xml:space="preserve">    </w:t>
+      </w:r>
+      <w:r>
+        <w:rPr>
+          <w:rFonts w:ascii="Courier New" w:eastAsia="Times New Roman" w:hAnsi="Courier New" w:cs="Courier New"/>
+          <w:color w:val="A9B7C6"/>
+          <w:sz w:val="18"/>
+          <w:szCs w:val="18"/>
+        </w:rPr>
+        <w:t>}</w:t>
+      </w:r>
+      <w:r>
+        <w:rPr>
+          <w:rFonts w:ascii="Courier New" w:eastAsia="Times New Roman" w:hAnsi="Courier New" w:cs="Courier New"/>
+          <w:color w:val="A9B7C6"/>
+          <w:sz w:val="18"/>
+          <w:szCs w:val="18"/>
+        </w:rPr>
+        <w:br/>
+        <w:t>}</w:t>
+      </w:r>
+    </w:p>
+    <w:p>
+      <w:pPr>
+        <w:rPr>
+          <w:rFonts w:ascii="Arial Black" w:hAnsi="Arial Black" w:cs="Times New Roman"/>
+          <w:sz w:val="28"/>
+          <w:szCs w:val="28"/>
+        </w:rPr>
+      </w:pPr>
+    </w:p>
+    <w:p>
+      <w:pPr>
+        <w:rPr>
+          <w:rFonts w:ascii="Arial Black" w:hAnsi="Arial Black" w:cs="Times New Roman"/>
+          <w:sz w:val="28"/>
+          <w:szCs w:val="28"/>
+        </w:rPr>
+      </w:pPr>
+      <w:r>
+        <w:rPr>
+          <w:rFonts w:ascii="Arial Black" w:hAnsi="Arial Black" w:cs="Times New Roman"/>
+          <w:sz w:val="28"/>
+          <w:szCs w:val="28"/>
+        </w:rPr>
+        <w:t xml:space="preserve">This will not work with updating the GUI because it runs on the Java FX Thread. </w:t>
+      </w:r>
+    </w:p>
+    <w:p>
+      <w:pPr>
+        <w:pStyle w:val="NormalWeb"/>
+        <w:shd w:val="clear" w:color="auto" w:fill="FFFFFF"/>
+        <w:spacing w:before="0" w:beforeAutospacing="0" w:after="240" w:afterAutospacing="0" w:line="293" w:lineRule="atLeast"/>
+        <w:rPr>
+          <w:rFonts w:ascii="Arial" w:hAnsi="Arial" w:cs="Arial"/>
+          <w:color w:val="222426"/>
+          <w:sz w:val="23"/>
+          <w:szCs w:val="23"/>
+        </w:rPr>
+      </w:pPr>
+      <w:r>
+        <w:rPr>
+          <w:rFonts w:ascii="Arial" w:hAnsi="Arial" w:cs="Arial"/>
+          <w:color w:val="222426"/>
+          <w:sz w:val="23"/>
+          <w:szCs w:val="23"/>
+        </w:rPr>
+        <w:t>The reason behind Illegal State Exception is you are trying to update UI on some thread other than JavaFX Application thread.</w:t>
+      </w:r>
+    </w:p>
+    <w:p>
+      <w:pPr>
+        <w:pStyle w:val="NormalWeb"/>
+        <w:shd w:val="clear" w:color="auto" w:fill="FFFFFF"/>
+        <w:spacing w:before="0" w:beforeAutospacing="0" w:after="240" w:afterAutospacing="0" w:line="293" w:lineRule="atLeast"/>
+        <w:rPr>
+          <w:rFonts w:ascii="Arial" w:hAnsi="Arial" w:cs="Arial"/>
+          <w:color w:val="222426"/>
+          <w:sz w:val="23"/>
+          <w:szCs w:val="23"/>
+        </w:rPr>
+      </w:pPr>
+      <w:r>
+        <w:rPr>
+          <w:rFonts w:ascii="Arial" w:hAnsi="Arial" w:cs="Arial"/>
+          <w:color w:val="222426"/>
+          <w:sz w:val="23"/>
+          <w:szCs w:val="23"/>
+        </w:rPr>
+        <w:t>The reason why your app was crashing when you added it was you were overloading the UI thread by adding a process to be executed on the UI thread infinitely. Making the thread sleep for 1000ms will help you overcome the issue.</w:t>
+      </w:r>
+    </w:p>
+    <w:p>
+      <w:pPr>
+        <w:pStyle w:val="NormalWeb"/>
+        <w:shd w:val="clear" w:color="auto" w:fill="FFFFFF"/>
+        <w:spacing w:before="0" w:beforeAutospacing="0" w:after="240" w:afterAutospacing="0" w:line="293" w:lineRule="atLeast"/>
+        <w:rPr>
+          <w:rFonts w:ascii="Arial" w:hAnsi="Arial" w:cs="Arial"/>
+          <w:color w:val="222426"/>
+          <w:sz w:val="23"/>
+          <w:szCs w:val="23"/>
+        </w:rPr>
+      </w:pPr>
+      <w:r>
+        <w:rPr>
+          <w:rFonts w:ascii="Arial" w:hAnsi="Arial" w:cs="Arial"/>
+          <w:color w:val="222426"/>
+          <w:sz w:val="23"/>
+          <w:szCs w:val="23"/>
+        </w:rPr>
+        <w:t>If possible replace while(true) with a Timer or TimerTask.</w:t>
+      </w:r>
+    </w:p>
+    <w:p>
+      <w:pPr>
+        <w:rPr>
+          <w:rFonts w:ascii="Arial Black" w:hAnsi="Arial Black" w:cs="Times New Roman"/>
+          <w:sz w:val="28"/>
+          <w:szCs w:val="28"/>
+        </w:rPr>
+      </w:pPr>
       <w:bookmarkStart w:id="0" w:name="_GoBack"/>
       <w:bookmarkEnd w:id="0"/>
     </w:p>
@@ -4312,6 +5404,22 @@
       <w:szCs w:val="20"/>
     </w:rPr>
   </w:style>
+  <w:style w:type="paragraph" w:styleId="NormalWeb">
+    <w:name w:val="Normal (Web)"/>
+    <w:basedOn w:val="Normal"/>
+    <w:uiPriority w:val="99"/>
+    <w:semiHidden/>
+    <w:unhideWhenUsed/>
+    <w:rsid w:val="007779A2"/>
+    <w:pPr>
+      <w:spacing w:before="100" w:beforeAutospacing="1" w:after="100" w:afterAutospacing="1" w:line="240" w:lineRule="auto"/>
+    </w:pPr>
+    <w:rPr>
+      <w:rFonts w:ascii="Times New Roman" w:eastAsia="Times New Roman" w:hAnsi="Times New Roman" w:cs="Times New Roman"/>
+      <w:sz w:val="24"/>
+      <w:szCs w:val="24"/>
+    </w:rPr>
+  </w:style>
 </w:styles>
 </file>
 

</xml_diff>